<commit_message>
Notes By Day 2
</commit_message>
<xml_diff>
--- a/React Notes.docx
+++ b/React Notes.docx
@@ -8,7 +8,7 @@
       </w:r>
     </w:p>
     <w:p>
-      <w:hyperlink r:id="rId4" w:history="1">
+      <w:hyperlink r:id="rId5" w:history="1">
         <w:r>
           <w:rPr>
             <w:rStyle w:val="Hyperlink"/>
@@ -17,7 +17,439 @@
         </w:r>
       </w:hyperlink>
     </w:p>
-    <w:p/>
+    <w:p>
+      <w:r>
+        <w:t>Install npm using browser.</w:t>
+      </w:r>
+    </w:p>
+    <w:p>
+      <w:r>
+        <w:t>Install npx using following command:</w:t>
+      </w:r>
+    </w:p>
+    <w:p>
+      <w:pPr>
+        <w:rPr>
+          <w:rFonts w:ascii="Consolas" w:hAnsi="Consolas" w:cs="Consolas"/>
+          <w:shd w:val="clear" w:color="auto" w:fill="F7F7F7"/>
+        </w:rPr>
+      </w:pPr>
+      <w:r>
+        <w:rPr>
+          <w:rFonts w:ascii="Consolas" w:hAnsi="Consolas" w:cs="Consolas"/>
+          <w:shd w:val="clear" w:color="auto" w:fill="F7F7F7"/>
+        </w:rPr>
+        <w:t>npm install -g npx</w:t>
+      </w:r>
+    </w:p>
+    <w:p>
+      <w:pPr>
+        <w:rPr>
+          <w:rFonts w:ascii="Consolas" w:hAnsi="Consolas" w:cs="Consolas"/>
+          <w:shd w:val="clear" w:color="auto" w:fill="F7F7F7"/>
+        </w:rPr>
+      </w:pPr>
+      <w:r>
+        <w:rPr>
+          <w:rFonts w:ascii="Consolas" w:hAnsi="Consolas" w:cs="Consolas"/>
+          <w:shd w:val="clear" w:color="auto" w:fill="F7F7F7"/>
+        </w:rPr>
+        <w:t>Create a project using following command:</w:t>
+      </w:r>
+    </w:p>
+    <w:p>
+      <w:r>
+        <w:t>npx create-react-app react-app</w:t>
+      </w:r>
+    </w:p>
+    <w:p/>
+    <w:p>
+      <w:r>
+        <w:t xml:space="preserve">you can also create typescript project.  Check more with </w:t>
+      </w:r>
+      <w:r>
+        <w:t>npx create-react-app</w:t>
+      </w:r>
+      <w:r>
+        <w:t xml:space="preserve"> --help</w:t>
+      </w:r>
+    </w:p>
+    <w:p/>
+    <w:p>
+      <w:r>
+        <w:t>Creating a new component:</w:t>
+      </w:r>
+    </w:p>
+    <w:p>
+      <w:r>
+        <w:t>Create another class extending React Component and override extend method.</w:t>
+      </w:r>
+    </w:p>
+    <w:p/>
+    <w:p>
+      <w:r>
+        <w:t xml:space="preserve">eject: </w:t>
+      </w:r>
+      <w:r>
+        <w:t xml:space="preserve"> Gives you more controls on the dependencies and changes</w:t>
+      </w:r>
+      <w:r>
+        <w:t>(Not very important when you want to use usual functionality)</w:t>
+      </w:r>
+    </w:p>
+    <w:p/>
+    <w:p>
+      <w:r>
+        <w:t>npms for npm search</w:t>
+      </w:r>
+    </w:p>
+    <w:p>
+      <w:r>
+        <w:t>npm search is case sensitive</w:t>
+      </w:r>
+    </w:p>
+    <w:p/>
+    <w:p>
+      <w:r>
+        <w:t>npm run webpack</w:t>
+      </w:r>
+    </w:p>
+    <w:p/>
+    <w:p>
+      <w:r>
+        <w:t>Webpack analyse tool</w:t>
+      </w:r>
+    </w:p>
+    <w:p/>
+    <w:p>
+      <w:r>
+        <w:t>Gulp:</w:t>
+      </w:r>
+      <w:r>
+        <w:t xml:space="preserve"> General Purpose task runner.</w:t>
+      </w:r>
+    </w:p>
+    <w:p>
+      <w:r>
+        <w:t>ESLint</w:t>
+      </w:r>
+      <w:r>
+        <w:t>: Static Analysis tool</w:t>
+      </w:r>
+    </w:p>
+    <w:p/>
+    <w:p>
+      <w:r>
+        <w:t>React Router:</w:t>
+      </w:r>
+    </w:p>
+    <w:p>
+      <w:r>
+        <w:t>The way to fetch URL parameters in another component:</w:t>
+      </w:r>
+    </w:p>
+    <w:p>
+      <w:pPr>
+        <w:shd w:val="clear" w:color="auto" w:fill="1E1E1E"/>
+        <w:spacing w:after="0" w:line="238" w:lineRule="atLeast"/>
+        <w:rPr>
+          <w:rFonts w:ascii="Consolas" w:eastAsia="Times New Roman" w:hAnsi="Consolas" w:cs="Consolas"/>
+          <w:color w:val="D4D4D4"/>
+          <w:sz w:val="18"/>
+          <w:szCs w:val="18"/>
+          <w:lang w:eastAsia="en-GB"/>
+        </w:rPr>
+      </w:pPr>
+      <w:r>
+        <w:rPr>
+          <w:rFonts w:ascii="Consolas" w:eastAsia="Times New Roman" w:hAnsi="Consolas" w:cs="Consolas"/>
+          <w:color w:val="569CD6"/>
+          <w:sz w:val="18"/>
+          <w:szCs w:val="18"/>
+          <w:lang w:eastAsia="en-GB"/>
+        </w:rPr>
+        <w:lastRenderedPageBreak/>
+        <w:t>this</w:t>
+      </w:r>
+      <w:r>
+        <w:rPr>
+          <w:rFonts w:ascii="Consolas" w:eastAsia="Times New Roman" w:hAnsi="Consolas" w:cs="Consolas"/>
+          <w:color w:val="D4D4D4"/>
+          <w:sz w:val="18"/>
+          <w:szCs w:val="18"/>
+          <w:lang w:eastAsia="en-GB"/>
+        </w:rPr>
+        <w:t>.</w:t>
+      </w:r>
+      <w:r>
+        <w:rPr>
+          <w:rFonts w:ascii="Consolas" w:eastAsia="Times New Roman" w:hAnsi="Consolas" w:cs="Consolas"/>
+          <w:color w:val="9CDCFE"/>
+          <w:sz w:val="18"/>
+          <w:szCs w:val="18"/>
+          <w:lang w:eastAsia="en-GB"/>
+        </w:rPr>
+        <w:t>props</w:t>
+      </w:r>
+      <w:r>
+        <w:rPr>
+          <w:rFonts w:ascii="Consolas" w:eastAsia="Times New Roman" w:hAnsi="Consolas" w:cs="Consolas"/>
+          <w:color w:val="D4D4D4"/>
+          <w:sz w:val="18"/>
+          <w:szCs w:val="18"/>
+          <w:lang w:eastAsia="en-GB"/>
+        </w:rPr>
+        <w:t>.</w:t>
+      </w:r>
+      <w:r>
+        <w:rPr>
+          <w:rFonts w:ascii="Consolas" w:eastAsia="Times New Roman" w:hAnsi="Consolas" w:cs="Consolas"/>
+          <w:color w:val="9CDCFE"/>
+          <w:sz w:val="18"/>
+          <w:szCs w:val="18"/>
+          <w:lang w:eastAsia="en-GB"/>
+        </w:rPr>
+        <w:t>match</w:t>
+      </w:r>
+      <w:r>
+        <w:rPr>
+          <w:rFonts w:ascii="Consolas" w:eastAsia="Times New Roman" w:hAnsi="Consolas" w:cs="Consolas"/>
+          <w:color w:val="D4D4D4"/>
+          <w:sz w:val="18"/>
+          <w:szCs w:val="18"/>
+          <w:lang w:eastAsia="en-GB"/>
+        </w:rPr>
+        <w:t>.</w:t>
+      </w:r>
+      <w:r>
+        <w:rPr>
+          <w:rFonts w:ascii="Consolas" w:eastAsia="Times New Roman" w:hAnsi="Consolas" w:cs="Consolas"/>
+          <w:color w:val="9CDCFE"/>
+          <w:sz w:val="18"/>
+          <w:szCs w:val="18"/>
+          <w:lang w:eastAsia="en-GB"/>
+        </w:rPr>
+        <w:t>params</w:t>
+      </w:r>
+      <w:r>
+        <w:rPr>
+          <w:rFonts w:ascii="Consolas" w:eastAsia="Times New Roman" w:hAnsi="Consolas" w:cs="Consolas"/>
+          <w:color w:val="D4D4D4"/>
+          <w:sz w:val="18"/>
+          <w:szCs w:val="18"/>
+          <w:lang w:eastAsia="en-GB"/>
+        </w:rPr>
+        <w:t>.</w:t>
+      </w:r>
+      <w:r>
+        <w:rPr>
+          <w:rFonts w:ascii="Consolas" w:eastAsia="Times New Roman" w:hAnsi="Consolas" w:cs="Consolas"/>
+          <w:color w:val="9CDCFE"/>
+          <w:sz w:val="18"/>
+          <w:szCs w:val="18"/>
+          <w:lang w:eastAsia="en-GB"/>
+        </w:rPr>
+        <w:t>movieId</w:t>
+      </w:r>
+    </w:p>
+    <w:p/>
+    <w:p>
+      <w:r>
+        <w:t xml:space="preserve">Difference between single page javascript application and react single page application </w:t>
+      </w:r>
+      <w:r>
+        <w:t>is for React the HTML component</w:t>
+      </w:r>
+      <w:r>
+        <w:t xml:space="preserve"> are not always reloaded</w:t>
+      </w:r>
+      <w:r>
+        <w:t>.</w:t>
+      </w:r>
+      <w:r>
+        <w:t xml:space="preserve"> The server call happens only when the data is needed.</w:t>
+      </w:r>
+    </w:p>
+    <w:p>
+      <w:r>
+        <w:t>Day 2</w:t>
+      </w:r>
+      <w:r>
+        <w:t>:</w:t>
+      </w:r>
+    </w:p>
+    <w:p>
+      <w:pPr>
+        <w:rPr>
+          <w:b/>
+        </w:rPr>
+      </w:pPr>
+      <w:r>
+        <w:rPr>
+          <w:b/>
+        </w:rPr>
+        <w:t>Flux Architecture:</w:t>
+      </w:r>
+    </w:p>
+    <w:p>
+      <w:r>
+        <w:t>Act</w:t>
+      </w:r>
+      <w:r>
+        <w:t>ion, Dispatch, Stores</w:t>
+      </w:r>
+      <w:r>
+        <w:t>, Views</w:t>
+      </w:r>
+    </w:p>
+    <w:p>
+      <w:r>
+        <w:t>function createAddValue(value){</w:t>
+      </w:r>
+    </w:p>
+    <w:p>
+      <w:r>
+        <w:t>}</w:t>
+      </w:r>
+    </w:p>
+    <w:p>
+      <w:r>
+        <w:t>A single page was written where actions were created and listeners were added for the action which would trigger listeners.</w:t>
+      </w:r>
+      <w:r>
+        <w:t xml:space="preserve"> </w:t>
+      </w:r>
+    </w:p>
+    <w:p>
+      <w:r>
+        <w:t>How long would it take to disburse amount?</w:t>
+      </w:r>
+    </w:p>
+    <w:p>
+      <w:r>
+        <w:t>Overpayment charges?</w:t>
+      </w:r>
+    </w:p>
+    <w:p>
+      <w:r>
+        <w:t>What is we decide to sell the house in next two years?</w:t>
+      </w:r>
+    </w:p>
+    <w:p/>
+    <w:p>
+      <w:pPr>
+        <w:rPr>
+          <w:b/>
+        </w:rPr>
+      </w:pPr>
+      <w:r>
+        <w:rPr>
+          <w:b/>
+        </w:rPr>
+        <w:t>Redux Architecture:</w:t>
+      </w:r>
+    </w:p>
+    <w:p>
+      <w:pPr>
+        <w:pStyle w:val="ListParagraph"/>
+        <w:numPr>
+          <w:ilvl w:val="0"/>
+          <w:numId w:val="1"/>
+        </w:numPr>
+        <w:rPr>
+          <w:b/>
+        </w:rPr>
+      </w:pPr>
+      <w:r>
+        <w:rPr>
+          <w:b/>
+        </w:rPr>
+        <w:t xml:space="preserve">Store </w:t>
+      </w:r>
+    </w:p>
+    <w:p>
+      <w:pPr>
+        <w:pStyle w:val="ListParagraph"/>
+        <w:numPr>
+          <w:ilvl w:val="0"/>
+          <w:numId w:val="1"/>
+        </w:numPr>
+        <w:rPr>
+          <w:b/>
+        </w:rPr>
+      </w:pPr>
+      <w:r>
+        <w:rPr>
+          <w:b/>
+        </w:rPr>
+        <w:t xml:space="preserve">Actions </w:t>
+      </w:r>
+    </w:p>
+    <w:p>
+      <w:pPr>
+        <w:pStyle w:val="ListParagraph"/>
+        <w:numPr>
+          <w:ilvl w:val="0"/>
+          <w:numId w:val="1"/>
+        </w:numPr>
+        <w:rPr>
+          <w:b/>
+        </w:rPr>
+      </w:pPr>
+      <w:r>
+        <w:rPr>
+          <w:b/>
+        </w:rPr>
+        <w:t xml:space="preserve">Reducers </w:t>
+      </w:r>
+    </w:p>
+    <w:p>
+      <w:pPr>
+        <w:pStyle w:val="ListParagraph"/>
+        <w:numPr>
+          <w:ilvl w:val="0"/>
+          <w:numId w:val="1"/>
+        </w:numPr>
+        <w:rPr>
+          <w:b/>
+        </w:rPr>
+      </w:pPr>
+      <w:r>
+        <w:rPr>
+          <w:b/>
+        </w:rPr>
+        <w:t>Middleware</w:t>
+      </w:r>
+    </w:p>
+    <w:p/>
+    <w:p>
+      <w:r>
+        <w:t>Redux library</w:t>
+      </w:r>
+    </w:p>
+    <w:p/>
+    <w:p>
+      <w:r>
+        <w:t>Named Import and Default Import:</w:t>
+      </w:r>
+    </w:p>
+    <w:p>
+      <w:r>
+        <w:t>Named import are imported using {} whereas default import are not imported using {}.</w:t>
+      </w:r>
+    </w:p>
+    <w:p/>
+    <w:p/>
+    <w:p>
+      <w:r>
+        <w:t>RXJs</w:t>
+      </w:r>
+    </w:p>
+    <w:p>
+      <w:r>
+        <w:t>Rxmarbles.com</w:t>
+      </w:r>
+    </w:p>
     <w:sectPr>
       <w:pgSz w:w="11906" w:h="16838"/>
       <w:pgMar w:top="1440" w:right="1440" w:bottom="1440" w:left="1440" w:header="708" w:footer="708" w:gutter="0"/>
@@ -26,6 +458,127 @@
     </w:sectPr>
   </w:body>
 </w:document>
+</file>
+
+<file path=word/numbering.xml><?xml version="1.0" encoding="utf-8"?>
+<w:numbering xmlns:ve="http://schemas.openxmlformats.org/markup-compatibility/2006" xmlns:o="urn:schemas-microsoft-com:office:office" xmlns:r="http://schemas.openxmlformats.org/officeDocument/2006/relationships" xmlns:m="http://schemas.openxmlformats.org/officeDocument/2006/math" xmlns:v="urn:schemas-microsoft-com:vml" xmlns:wp="http://schemas.openxmlformats.org/drawingml/2006/wordprocessingDrawing" xmlns:w10="urn:schemas-microsoft-com:office:word" xmlns:w="http://schemas.openxmlformats.org/wordprocessingml/2006/main" xmlns:wne="http://schemas.microsoft.com/office/word/2006/wordml">
+  <w:abstractNum w:abstractNumId="0">
+    <w:nsid w:val="561114A0"/>
+    <w:multiLevelType w:val="hybridMultilevel"/>
+    <w:tmpl w:val="D8AE063C"/>
+    <w:lvl w:ilvl="0" w:tplc="08090001">
+      <w:start w:val="1"/>
+      <w:numFmt w:val="bullet"/>
+      <w:lvlText w:val=""/>
+      <w:lvlJc w:val="left"/>
+      <w:pPr>
+        <w:ind w:left="720" w:hanging="360"/>
+      </w:pPr>
+      <w:rPr>
+        <w:rFonts w:ascii="Symbol" w:hAnsi="Symbol" w:hint="default"/>
+      </w:rPr>
+    </w:lvl>
+    <w:lvl w:ilvl="1" w:tplc="08090003" w:tentative="1">
+      <w:start w:val="1"/>
+      <w:numFmt w:val="bullet"/>
+      <w:lvlText w:val="o"/>
+      <w:lvlJc w:val="left"/>
+      <w:pPr>
+        <w:ind w:left="1440" w:hanging="360"/>
+      </w:pPr>
+      <w:rPr>
+        <w:rFonts w:ascii="Courier New" w:hAnsi="Courier New" w:cs="Courier New" w:hint="default"/>
+      </w:rPr>
+    </w:lvl>
+    <w:lvl w:ilvl="2" w:tplc="08090005" w:tentative="1">
+      <w:start w:val="1"/>
+      <w:numFmt w:val="bullet"/>
+      <w:lvlText w:val=""/>
+      <w:lvlJc w:val="left"/>
+      <w:pPr>
+        <w:ind w:left="2160" w:hanging="360"/>
+      </w:pPr>
+      <w:rPr>
+        <w:rFonts w:ascii="Wingdings" w:hAnsi="Wingdings" w:hint="default"/>
+      </w:rPr>
+    </w:lvl>
+    <w:lvl w:ilvl="3" w:tplc="08090001" w:tentative="1">
+      <w:start w:val="1"/>
+      <w:numFmt w:val="bullet"/>
+      <w:lvlText w:val=""/>
+      <w:lvlJc w:val="left"/>
+      <w:pPr>
+        <w:ind w:left="2880" w:hanging="360"/>
+      </w:pPr>
+      <w:rPr>
+        <w:rFonts w:ascii="Symbol" w:hAnsi="Symbol" w:hint="default"/>
+      </w:rPr>
+    </w:lvl>
+    <w:lvl w:ilvl="4" w:tplc="08090003" w:tentative="1">
+      <w:start w:val="1"/>
+      <w:numFmt w:val="bullet"/>
+      <w:lvlText w:val="o"/>
+      <w:lvlJc w:val="left"/>
+      <w:pPr>
+        <w:ind w:left="3600" w:hanging="360"/>
+      </w:pPr>
+      <w:rPr>
+        <w:rFonts w:ascii="Courier New" w:hAnsi="Courier New" w:cs="Courier New" w:hint="default"/>
+      </w:rPr>
+    </w:lvl>
+    <w:lvl w:ilvl="5" w:tplc="08090005" w:tentative="1">
+      <w:start w:val="1"/>
+      <w:numFmt w:val="bullet"/>
+      <w:lvlText w:val=""/>
+      <w:lvlJc w:val="left"/>
+      <w:pPr>
+        <w:ind w:left="4320" w:hanging="360"/>
+      </w:pPr>
+      <w:rPr>
+        <w:rFonts w:ascii="Wingdings" w:hAnsi="Wingdings" w:hint="default"/>
+      </w:rPr>
+    </w:lvl>
+    <w:lvl w:ilvl="6" w:tplc="08090001" w:tentative="1">
+      <w:start w:val="1"/>
+      <w:numFmt w:val="bullet"/>
+      <w:lvlText w:val=""/>
+      <w:lvlJc w:val="left"/>
+      <w:pPr>
+        <w:ind w:left="5040" w:hanging="360"/>
+      </w:pPr>
+      <w:rPr>
+        <w:rFonts w:ascii="Symbol" w:hAnsi="Symbol" w:hint="default"/>
+      </w:rPr>
+    </w:lvl>
+    <w:lvl w:ilvl="7" w:tplc="08090003" w:tentative="1">
+      <w:start w:val="1"/>
+      <w:numFmt w:val="bullet"/>
+      <w:lvlText w:val="o"/>
+      <w:lvlJc w:val="left"/>
+      <w:pPr>
+        <w:ind w:left="5760" w:hanging="360"/>
+      </w:pPr>
+      <w:rPr>
+        <w:rFonts w:ascii="Courier New" w:hAnsi="Courier New" w:cs="Courier New" w:hint="default"/>
+      </w:rPr>
+    </w:lvl>
+    <w:lvl w:ilvl="8" w:tplc="08090005" w:tentative="1">
+      <w:start w:val="1"/>
+      <w:numFmt w:val="bullet"/>
+      <w:lvlText w:val=""/>
+      <w:lvlJc w:val="left"/>
+      <w:pPr>
+        <w:ind w:left="6480" w:hanging="360"/>
+      </w:pPr>
+      <w:rPr>
+        <w:rFonts w:ascii="Wingdings" w:hAnsi="Wingdings" w:hint="default"/>
+      </w:rPr>
+    </w:lvl>
+  </w:abstractNum>
+  <w:num w:numId="1">
+    <w:abstractNumId w:val="0"/>
+  </w:num>
+</w:numbering>
 </file>
 
 <file path=word/styles.xml><?xml version="1.0" encoding="utf-8"?>
@@ -227,6 +780,17 @@
       <w:color w:val="0000FF" w:themeColor="hyperlink"/>
       <w:u w:val="single"/>
     </w:rPr>
+  </w:style>
+  <w:style w:type="paragraph" w:styleId="ListParagraph">
+    <w:name w:val="List Paragraph"/>
+    <w:basedOn w:val="Normal"/>
+    <w:uiPriority w:val="34"/>
+    <w:qFormat/>
+    <w:rsid w:val="007C169C"/>
+    <w:pPr>
+      <w:ind w:left="720"/>
+      <w:contextualSpacing/>
+    </w:pPr>
   </w:style>
 </w:styles>
 </file>

</xml_diff>